<commit_message>
FEAT: aspose bar chart
</commit_message>
<xml_diff>
--- a/a301-back/testData.docx
+++ b/a301-back/testData.docx
@@ -34,7 +34,7 @@
         <w:jc w:val="center"/>
       </w:pPr>
       <w:r>
-        <w:t>날짜 : 2022-08-11</w:t>
+        <w:t>날짜 : 2022-08-12</w:t>
       </w:r>
     </w:p>
     <w:p>
@@ -55,7 +55,7 @@
         <w:jc w:val="center"/>
       </w:pPr>
       <w:r>
-        <w:t>시간 : 16:41:11</w:t>
+        <w:t>시간 : 11:45:15</w:t>
       </w:r>
     </w:p>
     <w:p>
@@ -76,7 +76,7 @@
         <w:jc w:val="center"/>
       </w:pPr>
       <w:r>
-        <w:t>참석자 :존잘</w:t>
+        <w:t>참석자 :존잘, 닉닉</w:t>
       </w:r>
       <w:r>
         <w:br w:type="page"/>
@@ -122,6 +122,20 @@
       <w:r>
         <w:br w:type="page"/>
       </w:r>
+      <w:r>
+        <w:drawing>
+          <wp:inline>
+            <wp:extent cx="5486400" cy="3200400"/>
+            <wp:docPr id="100003" name=""/>
+            <wp:cNvGraphicFramePr/>
+            <a:graphic xmlns:a="http://schemas.openxmlformats.org/drawingml/2006/main">
+              <a:graphicData uri="http://schemas.openxmlformats.org/drawingml/2006/chart">
+                <c:chart xmlns:c="http://schemas.openxmlformats.org/drawingml/2006/chart" xmlns:r="http://schemas.openxmlformats.org/officeDocument/2006/relationships" r:id="rId5"/>
+              </a:graphicData>
+            </a:graphic>
+          </wp:inline>
+        </w:drawing>
+      </w:r>
     </w:p>
     <w:tbl>
       <w:tblPr>
@@ -218,7 +232,7 @@
               <w:rPr>
                 <w:b/>
               </w:rPr>
-              <w:t>다시 한 번 노래를 불러봐요 우리는 모두 다 같이</w:t>
+              <w:t xml:space="preserve"> 존잘 일하고</w:t>
             </w:r>
           </w:p>
           <w:p>
@@ -233,7 +247,7 @@
               <w:rPr>
                 <w:b/>
               </w:rPr>
-              <w:t>존잘</w:t>
+              <w:t>닉닉</w:t>
             </w:r>
           </w:p>
           <w:p>
@@ -247,7 +261,36 @@
               <w:rPr>
                 <w:b/>
               </w:rPr>
-              <w:t xml:space="preserve"> 노래를 부르면서 하하 호호</w:t>
+              <w:t>안녕하세요 저는 능력입니다 언니 반가워요</w:t>
+            </w:r>
+          </w:p>
+          <w:p>
+            <w:pPr>
+              <w:pStyle w:val="name"/>
+              <w:jc w:val="left"/>
+              <w:rPr>
+                <w:b/>
+              </w:rPr>
+            </w:pPr>
+            <w:r>
+              <w:rPr>
+                <w:b/>
+              </w:rPr>
+              <w:t>닉닉</w:t>
+            </w:r>
+          </w:p>
+          <w:p>
+            <w:pPr>
+              <w:jc w:val="left"/>
+              <w:rPr>
+                <w:b/>
+              </w:rPr>
+            </w:pPr>
+            <w:r>
+              <w:rPr>
+                <w:b/>
+              </w:rPr>
+              <w:t>안녕하세요 저는 능력입니다 언니 반가워요 오랜만이에요</w:t>
             </w:r>
           </w:p>
           <w:p>
@@ -268,8 +311,8 @@
       </w:pPr>
     </w:p>
     <w:sectPr>
-      <w:headerReference w:type="default" r:id="rId5"/>
-      <w:footerReference w:type="default" r:id="rId6"/>
+      <w:headerReference w:type="default" r:id="rId6"/>
+      <w:footerReference w:type="default" r:id="rId7"/>
       <w:pgSz w:w="12240" w:h="15840"/>
       <w:pgMar w:top="1417" w:right="1417" w:bottom="1417" w:left="1417" w:header="708" w:footer="708" w:gutter="0"/>
       <w:cols w:space="708"/>
@@ -309,7 +352,7 @@
           </wp:positionV>
           <wp:extent cx="5972810" cy="3246092"/>
           <wp:wrapNone/>
-          <wp:docPr id="100003" name=""/>
+          <wp:docPr id="100004" name=""/>
           <wp:cNvGraphicFramePr>
             <a:graphicFrameLocks xmlns:a="http://schemas.openxmlformats.org/drawingml/2006/main" noChangeAspect="1"/>
           </wp:cNvGraphicFramePr>
@@ -317,7 +360,7 @@
             <a:graphicData uri="http://schemas.openxmlformats.org/drawingml/2006/picture">
               <pic:pic xmlns:pic="http://schemas.openxmlformats.org/drawingml/2006/picture">
                 <pic:nvPicPr>
-                  <pic:cNvPr id="100003" name=""/>
+                  <pic:cNvPr id="100004" name=""/>
                   <pic:cNvPicPr>
                     <a:picLocks noChangeAspect="1"/>
                   </pic:cNvPicPr>
@@ -545,6 +588,298 @@
     </w:rPr>
   </w:style>
 </w:styles>
+</file>
+
+<file path=word/charts/chart1.xml><?xml version="1.0" encoding="utf-8"?>
+<c:chartSpace xmlns:c="http://schemas.openxmlformats.org/drawingml/2006/chart" xmlns:a="http://schemas.openxmlformats.org/drawingml/2006/main" xmlns:r="http://schemas.openxmlformats.org/officeDocument/2006/relationships">
+  <c:date1904 val="0"/>
+  <c:lang val="en-US"/>
+  <c:roundedCorners val="0"/>
+  <mc:AlternateContent xmlns:mc="http://schemas.openxmlformats.org/markup-compatibility/2006">
+    <mc:Choice xmlns:c14="http://schemas.microsoft.com/office/drawing/2007/8/2/chart" Requires="c14">
+      <c14:style val="102"/>
+    </mc:Choice>
+    <mc:Fallback>
+      <c:style val="2"/>
+    </mc:Fallback>
+  </mc:AlternateContent>
+  <c:chart>
+    <c:title>
+      <c:layout/>
+      <c:overlay val="0"/>
+      <c:spPr>
+        <a:noFill/>
+        <a:ln>
+          <a:noFill/>
+        </a:ln>
+        <a:effectLst/>
+      </c:spPr>
+      <c:txPr>
+        <a:bodyPr rot="0" spcFirstLastPara="1" vertOverflow="ellipsis" vert="horz" wrap="square" anchor="ctr" anchorCtr="1"/>
+        <a:lstStyle/>
+        <a:p>
+          <a:pPr>
+            <a:defRPr sz="1400" b="0" i="0" u="none" strike="noStrike" kern="1200" spc="0" baseline="0">
+              <a:solidFill>
+                <a:schemeClr val="tx1">
+                  <a:lumMod val="65000"/>
+                  <a:lumOff val="35000"/>
+                </a:schemeClr>
+              </a:solidFill>
+              <a:latin typeface="+mn-lt"/>
+              <a:ea typeface="+mn-ea"/>
+              <a:cs typeface="+mn-cs"/>
+            </a:defRPr>
+          </a:pPr>
+          <a:endParaRPr lang="en-US"/>
+        </a:p>
+      </c:txPr>
+    </c:title>
+    <c:autoTitleDeleted val="0"/>
+    <c:plotArea>
+      <c:layout/>
+      <c:barChart>
+        <c:barDir val="col"/>
+        <c:grouping val="clustered"/>
+        <c:varyColors val="0"/>
+        <c:ser>
+          <c:idx val="0"/>
+          <c:order val="0"/>
+          <c:tx>
+            <c:v>존잘</c:v>
+          </c:tx>
+          <c:invertIfNegative val="0"/>
+          <c:cat>
+            <c:strLit>
+              <c:ptCount val="1"/>
+              <c:pt idx="0">
+                <c:v>대화 빈도 분석</c:v>
+              </c:pt>
+            </c:strLit>
+          </c:cat>
+          <c:val>
+            <c:numLit>
+              <c:ptCount val="1"/>
+              <c:pt idx="0" formatCode="General">
+                <c:v>4</c:v>
+              </c:pt>
+            </c:numLit>
+          </c:val>
+        </c:ser>
+        <c:ser>
+          <c:idx val="1"/>
+          <c:order val="1"/>
+          <c:tx>
+            <c:v>닉닉</c:v>
+          </c:tx>
+          <c:invertIfNegative val="0"/>
+          <c:cat>
+            <c:strLit>
+              <c:ptCount val="1"/>
+              <c:pt idx="0">
+                <c:v>대화 빈도 분석</c:v>
+              </c:pt>
+            </c:strLit>
+          </c:cat>
+          <c:val>
+            <c:numLit>
+              <c:ptCount val="1"/>
+              <c:pt idx="0" formatCode="General">
+                <c:v>14</c:v>
+              </c:pt>
+            </c:numLit>
+          </c:val>
+        </c:ser>
+        <c:dLbls>
+          <c:showLegendKey val="0"/>
+          <c:showVal val="0"/>
+          <c:showCatName val="0"/>
+          <c:showSerName val="0"/>
+          <c:showPercent val="0"/>
+          <c:showBubbleSize val="0"/>
+        </c:dLbls>
+        <c:gapWidth val="219"/>
+        <c:overlap val="-27"/>
+        <c:axId val="305324448"/>
+        <c:axId val="305318568"/>
+      </c:barChart>
+      <c:catAx>
+        <c:axId val="305324448"/>
+        <c:scaling>
+          <c:orientation val="minMax"/>
+        </c:scaling>
+        <c:delete val="0"/>
+        <c:axPos val="b"/>
+        <c:numFmt formatCode="General" sourceLinked="1"/>
+        <c:majorTickMark val="none"/>
+        <c:minorTickMark val="none"/>
+        <c:tickLblPos val="nextTo"/>
+        <c:spPr>
+          <a:noFill/>
+          <a:ln w="9525">
+            <a:solidFill>
+              <a:schemeClr val="tx1">
+                <a:lumMod val="15000"/>
+                <a:lumOff val="85000"/>
+              </a:schemeClr>
+            </a:solidFill>
+            <a:round/>
+          </a:ln>
+          <a:effectLst/>
+        </c:spPr>
+        <c:txPr>
+          <a:bodyPr rot="-60000000" spcFirstLastPara="1" vertOverflow="ellipsis" vert="horz" wrap="square" anchor="ctr" anchorCtr="1"/>
+          <a:lstStyle/>
+          <a:p>
+            <a:pPr>
+              <a:defRPr sz="900" b="0" i="0" u="none" strike="noStrike" kern="1200" baseline="0">
+                <a:solidFill>
+                  <a:schemeClr val="tx1">
+                    <a:lumMod val="65000"/>
+                    <a:lumOff val="35000"/>
+                  </a:schemeClr>
+                </a:solidFill>
+                <a:latin typeface="+mn-lt"/>
+                <a:ea typeface="+mn-ea"/>
+                <a:cs typeface="+mn-cs"/>
+              </a:defRPr>
+            </a:pPr>
+            <a:endParaRPr lang="en-US"/>
+          </a:p>
+        </c:txPr>
+        <c:crossAx val="305318568"/>
+        <c:crosses val="autoZero"/>
+        <c:auto val="1"/>
+        <c:lblAlgn val="ctr"/>
+        <c:lblOffset val="100"/>
+        <c:noMultiLvlLbl val="0"/>
+      </c:catAx>
+      <c:valAx>
+        <c:axId val="305318568"/>
+        <c:scaling>
+          <c:orientation val="minMax"/>
+        </c:scaling>
+        <c:delete val="0"/>
+        <c:axPos val="l"/>
+        <c:majorGridlines>
+          <c:spPr>
+            <a:ln w="9525">
+              <a:solidFill>
+                <a:schemeClr val="tx1">
+                  <a:lumMod val="15000"/>
+                  <a:lumOff val="85000"/>
+                </a:schemeClr>
+              </a:solidFill>
+              <a:round/>
+            </a:ln>
+            <a:effectLst/>
+          </c:spPr>
+        </c:majorGridlines>
+        <c:numFmt formatCode="General" sourceLinked="1"/>
+        <c:majorTickMark val="none"/>
+        <c:minorTickMark val="none"/>
+        <c:tickLblPos val="nextTo"/>
+        <c:spPr>
+          <a:noFill/>
+          <a:ln>
+            <a:noFill/>
+          </a:ln>
+          <a:effectLst/>
+        </c:spPr>
+        <c:txPr>
+          <a:bodyPr rot="-60000000" spcFirstLastPara="1" vertOverflow="ellipsis" vert="horz" wrap="square" anchor="ctr" anchorCtr="1"/>
+          <a:lstStyle/>
+          <a:p>
+            <a:pPr>
+              <a:defRPr sz="900" b="0" i="0" u="none" strike="noStrike" kern="1200" baseline="0">
+                <a:solidFill>
+                  <a:schemeClr val="tx1">
+                    <a:lumMod val="65000"/>
+                    <a:lumOff val="35000"/>
+                  </a:schemeClr>
+                </a:solidFill>
+                <a:latin typeface="+mn-lt"/>
+                <a:ea typeface="+mn-ea"/>
+                <a:cs typeface="+mn-cs"/>
+              </a:defRPr>
+            </a:pPr>
+            <a:endParaRPr lang="en-US"/>
+          </a:p>
+        </c:txPr>
+        <c:crossAx val="305324448"/>
+        <c:crosses val="autoZero"/>
+        <c:crossBetween val="between"/>
+      </c:valAx>
+      <c:spPr>
+        <a:noFill/>
+        <a:ln>
+          <a:noFill/>
+        </a:ln>
+        <a:effectLst/>
+      </c:spPr>
+    </c:plotArea>
+    <c:legend>
+      <c:legendPos val="b"/>
+      <c:layout/>
+      <c:overlay val="0"/>
+      <c:spPr>
+        <a:noFill/>
+        <a:ln>
+          <a:noFill/>
+        </a:ln>
+        <a:effectLst/>
+      </c:spPr>
+      <c:txPr>
+        <a:bodyPr rot="0" spcFirstLastPara="1" vertOverflow="ellipsis" vert="horz" wrap="square" anchor="ctr" anchorCtr="1"/>
+        <a:lstStyle/>
+        <a:p>
+          <a:pPr>
+            <a:defRPr sz="900" b="0" i="0" u="none" strike="noStrike" kern="1200" baseline="0">
+              <a:solidFill>
+                <a:schemeClr val="tx1">
+                  <a:lumMod val="65000"/>
+                  <a:lumOff val="35000"/>
+                </a:schemeClr>
+              </a:solidFill>
+              <a:latin typeface="+mn-lt"/>
+              <a:ea typeface="+mn-ea"/>
+              <a:cs typeface="+mn-cs"/>
+            </a:defRPr>
+          </a:pPr>
+          <a:endParaRPr lang="en-US"/>
+        </a:p>
+      </c:txPr>
+    </c:legend>
+    <c:plotVisOnly val="1"/>
+    <c:dispBlanksAs val="gap"/>
+    <c:showDLblsOverMax val="0"/>
+  </c:chart>
+  <c:spPr>
+    <a:solidFill>
+      <a:schemeClr val="bg1"/>
+    </a:solidFill>
+    <a:ln w="9525">
+      <a:solidFill>
+        <a:schemeClr val="tx1">
+          <a:lumMod val="15000"/>
+          <a:lumOff val="85000"/>
+        </a:schemeClr>
+      </a:solidFill>
+      <a:round/>
+    </a:ln>
+    <a:effectLst/>
+  </c:spPr>
+  <c:txPr>
+    <a:bodyPr/>
+    <a:lstStyle/>
+    <a:p>
+      <a:pPr>
+        <a:defRPr/>
+      </a:pPr>
+      <a:endParaRPr lang="en-US"/>
+    </a:p>
+  </c:txPr>
+</c:chartSpace>
 </file>
 
 <file path=word/theme/theme1.xml><?xml version="1.0" encoding="utf-8"?>

</xml_diff>

<commit_message>
FEAT: chart send email
</commit_message>
<xml_diff>
--- a/a301-back/testData.docx
+++ b/a301-back/testData.docx
@@ -19,7 +19,7 @@
         <w:jc w:val="center"/>
       </w:pPr>
       <w:r>
-        <w:t xml:space="preserve">nick 님의 회의입니다. </w:t>
+        <w:t xml:space="preserve">존잘 님의 회의입니다. </w:t>
       </w:r>
     </w:p>
     <w:p>
@@ -55,7 +55,7 @@
         <w:jc w:val="center"/>
       </w:pPr>
       <w:r>
-        <w:t>시간 : 14:13:33</w:t>
+        <w:t>시간 : 18:06:36</w:t>
       </w:r>
     </w:p>
     <w:p>
@@ -76,7 +76,7 @@
         <w:jc w:val="center"/>
       </w:pPr>
       <w:r>
-        <w:t>참석자 :nick</w:t>
+        <w:t>참석자 :존잘, 닉닉</w:t>
       </w:r>
       <w:r>
         <w:br w:type="page"/>
@@ -90,6 +90,34 @@
             <a:graphic xmlns:a="http://schemas.openxmlformats.org/drawingml/2006/main">
               <a:graphicData uri="http://schemas.openxmlformats.org/drawingml/2006/chart">
                 <c:chart xmlns:c="http://schemas.openxmlformats.org/drawingml/2006/chart" xmlns:r="http://schemas.openxmlformats.org/officeDocument/2006/relationships" r:id="rId4"/>
+              </a:graphicData>
+            </a:graphic>
+          </wp:inline>
+        </w:drawing>
+      </w:r>
+      <w:r>
+        <w:drawing>
+          <wp:inline>
+            <wp:extent cx="2540000" cy="2794000"/>
+            <wp:docPr id="100002" name=""/>
+            <wp:cNvGraphicFramePr/>
+            <a:graphic xmlns:a="http://schemas.openxmlformats.org/drawingml/2006/main">
+              <a:graphicData uri="http://schemas.openxmlformats.org/drawingml/2006/chart">
+                <c:chart xmlns:c="http://schemas.openxmlformats.org/drawingml/2006/chart" xmlns:r="http://schemas.openxmlformats.org/officeDocument/2006/relationships" r:id="rId5"/>
+              </a:graphicData>
+            </a:graphic>
+          </wp:inline>
+        </w:drawing>
+      </w:r>
+      <w:r>
+        <w:drawing>
+          <wp:inline>
+            <wp:extent cx="2540000" cy="2794000"/>
+            <wp:docPr id="100003" name=""/>
+            <wp:cNvGraphicFramePr/>
+            <a:graphic xmlns:a="http://schemas.openxmlformats.org/drawingml/2006/main">
+              <a:graphicData uri="http://schemas.openxmlformats.org/drawingml/2006/chart">
+                <c:chart xmlns:c="http://schemas.openxmlformats.org/drawingml/2006/chart" xmlns:r="http://schemas.openxmlformats.org/officeDocument/2006/relationships" r:id="rId6"/>
               </a:graphicData>
             </a:graphic>
           </wp:inline>
@@ -180,7 +208,7 @@
               <w:rPr>
                 <w:b/>
               </w:rPr>
-              <w:t>이순신</w:t>
+              <w:t>존잘</w:t>
             </w:r>
           </w:p>
           <w:p>
@@ -194,7 +222,7 @@
               <w:rPr>
                 <w:b/>
               </w:rPr>
-              <w:t>나는 조선 최고의 장군이다.</w:t>
+              <w:t>안녕하세요</w:t>
             </w:r>
           </w:p>
           <w:p>
@@ -209,7 +237,7 @@
               <w:rPr>
                 <w:b/>
               </w:rPr>
-              <w:t>이순신</w:t>
+              <w:t>존잘</w:t>
             </w:r>
           </w:p>
           <w:p>
@@ -223,7 +251,7 @@
               <w:rPr>
                 <w:b/>
               </w:rPr>
-              <w:t>나는 조선 최고의 장군이다.</w:t>
+              <w:t xml:space="preserve"> 짱이에요</w:t>
             </w:r>
           </w:p>
           <w:p>
@@ -238,7 +266,7 @@
               <w:rPr>
                 <w:b/>
               </w:rPr>
-              <w:t>이순신</w:t>
+              <w:t>닉닉</w:t>
             </w:r>
           </w:p>
           <w:p>
@@ -252,7 +280,7 @@
               <w:rPr>
                 <w:b/>
               </w:rPr>
-              <w:t>나는 조선 최고의 장군이다.</w:t>
+              <w:t>칭찬해 주니까 정말 좋네요</w:t>
             </w:r>
           </w:p>
           <w:p>
@@ -267,7 +295,7 @@
               <w:rPr>
                 <w:b/>
               </w:rPr>
-              <w:t>이순신</w:t>
+              <w:t>닉닉</w:t>
             </w:r>
           </w:p>
           <w:p>
@@ -281,529 +309,7 @@
               <w:rPr>
                 <w:b/>
               </w:rPr>
-              <w:t>나는 조선 최고의 장군이다.</w:t>
-            </w:r>
-          </w:p>
-          <w:p>
-            <w:pPr>
-              <w:pStyle w:val="name"/>
-              <w:jc w:val="left"/>
-              <w:rPr>
-                <w:b/>
-              </w:rPr>
-            </w:pPr>
-            <w:r>
-              <w:rPr>
-                <w:b/>
-              </w:rPr>
-              <w:t>이순신</w:t>
-            </w:r>
-          </w:p>
-          <w:p>
-            <w:pPr>
-              <w:jc w:val="left"/>
-              <w:rPr>
-                <w:b/>
-              </w:rPr>
-            </w:pPr>
-            <w:r>
-              <w:rPr>
-                <w:b/>
-              </w:rPr>
-              <w:t>나는 조선 최고의 장군이다.</w:t>
-            </w:r>
-          </w:p>
-          <w:p>
-            <w:pPr>
-              <w:pStyle w:val="name"/>
-              <w:jc w:val="left"/>
-              <w:rPr>
-                <w:b/>
-              </w:rPr>
-            </w:pPr>
-            <w:r>
-              <w:rPr>
-                <w:b/>
-              </w:rPr>
-              <w:t>이순신</w:t>
-            </w:r>
-          </w:p>
-          <w:p>
-            <w:pPr>
-              <w:jc w:val="left"/>
-              <w:rPr>
-                <w:b/>
-              </w:rPr>
-            </w:pPr>
-            <w:r>
-              <w:rPr>
-                <w:b/>
-              </w:rPr>
-              <w:t>나는 조선 최고의 장군이다.</w:t>
-            </w:r>
-          </w:p>
-          <w:p>
-            <w:pPr>
-              <w:pStyle w:val="name"/>
-              <w:jc w:val="left"/>
-              <w:rPr>
-                <w:b/>
-              </w:rPr>
-            </w:pPr>
-            <w:r>
-              <w:rPr>
-                <w:b/>
-              </w:rPr>
-              <w:t>이순신</w:t>
-            </w:r>
-          </w:p>
-          <w:p>
-            <w:pPr>
-              <w:jc w:val="left"/>
-              <w:rPr>
-                <w:b/>
-              </w:rPr>
-            </w:pPr>
-            <w:r>
-              <w:rPr>
-                <w:b/>
-              </w:rPr>
-              <w:t>나는 조선 최고의 장군이다.</w:t>
-            </w:r>
-          </w:p>
-          <w:p>
-            <w:pPr>
-              <w:pStyle w:val="name"/>
-              <w:jc w:val="left"/>
-              <w:rPr>
-                <w:b/>
-              </w:rPr>
-            </w:pPr>
-            <w:r>
-              <w:rPr>
-                <w:b/>
-              </w:rPr>
-              <w:t>이순신</w:t>
-            </w:r>
-          </w:p>
-          <w:p>
-            <w:pPr>
-              <w:jc w:val="left"/>
-              <w:rPr>
-                <w:b/>
-              </w:rPr>
-            </w:pPr>
-            <w:r>
-              <w:rPr>
-                <w:b/>
-              </w:rPr>
-              <w:t>나는 조선 최고의 장군이다.</w:t>
-            </w:r>
-          </w:p>
-          <w:p>
-            <w:pPr>
-              <w:pStyle w:val="name"/>
-              <w:jc w:val="left"/>
-              <w:rPr>
-                <w:b/>
-              </w:rPr>
-            </w:pPr>
-            <w:r>
-              <w:rPr>
-                <w:b/>
-              </w:rPr>
-              <w:t>이순신</w:t>
-            </w:r>
-          </w:p>
-          <w:p>
-            <w:pPr>
-              <w:jc w:val="left"/>
-              <w:rPr>
-                <w:b/>
-              </w:rPr>
-            </w:pPr>
-            <w:r>
-              <w:rPr>
-                <w:b/>
-              </w:rPr>
-              <w:t>나는 조선 최고의 장군이다.</w:t>
-            </w:r>
-          </w:p>
-          <w:p>
-            <w:pPr>
-              <w:pStyle w:val="name"/>
-              <w:jc w:val="left"/>
-              <w:rPr>
-                <w:b/>
-              </w:rPr>
-            </w:pPr>
-            <w:r>
-              <w:rPr>
-                <w:b/>
-              </w:rPr>
-              <w:t>이순신</w:t>
-            </w:r>
-          </w:p>
-          <w:p>
-            <w:pPr>
-              <w:jc w:val="left"/>
-              <w:rPr>
-                <w:b/>
-              </w:rPr>
-            </w:pPr>
-            <w:r>
-              <w:rPr>
-                <w:b/>
-              </w:rPr>
-              <w:t>나는 조선 최고의 장군이다.</w:t>
-            </w:r>
-          </w:p>
-          <w:p>
-            <w:pPr>
-              <w:pStyle w:val="name"/>
-              <w:jc w:val="left"/>
-              <w:rPr>
-                <w:b/>
-              </w:rPr>
-            </w:pPr>
-            <w:r>
-              <w:rPr>
-                <w:b/>
-              </w:rPr>
-              <w:t>이순신</w:t>
-            </w:r>
-          </w:p>
-          <w:p>
-            <w:pPr>
-              <w:jc w:val="left"/>
-              <w:rPr>
-                <w:b/>
-              </w:rPr>
-            </w:pPr>
-            <w:r>
-              <w:rPr>
-                <w:b/>
-              </w:rPr>
-              <w:t>나는 조선 최고의 장군이다.</w:t>
-            </w:r>
-          </w:p>
-          <w:p>
-            <w:pPr>
-              <w:pStyle w:val="name"/>
-              <w:jc w:val="left"/>
-              <w:rPr>
-                <w:b/>
-              </w:rPr>
-            </w:pPr>
-            <w:r>
-              <w:rPr>
-                <w:b/>
-              </w:rPr>
-              <w:t>이순신</w:t>
-            </w:r>
-          </w:p>
-          <w:p>
-            <w:pPr>
-              <w:jc w:val="left"/>
-              <w:rPr>
-                <w:b/>
-              </w:rPr>
-            </w:pPr>
-            <w:r>
-              <w:rPr>
-                <w:b/>
-              </w:rPr>
-              <w:t>나는 조선 최고의 장군이다.</w:t>
-            </w:r>
-          </w:p>
-          <w:p>
-            <w:pPr>
-              <w:pStyle w:val="name"/>
-              <w:jc w:val="left"/>
-              <w:rPr>
-                <w:b/>
-              </w:rPr>
-            </w:pPr>
-            <w:r>
-              <w:rPr>
-                <w:b/>
-              </w:rPr>
-              <w:t>이순신</w:t>
-            </w:r>
-          </w:p>
-          <w:p>
-            <w:pPr>
-              <w:jc w:val="left"/>
-              <w:rPr>
-                <w:b/>
-              </w:rPr>
-            </w:pPr>
-            <w:r>
-              <w:rPr>
-                <w:b/>
-              </w:rPr>
-              <w:t>나는 조선 최고의 장군이다.</w:t>
-            </w:r>
-          </w:p>
-          <w:p>
-            <w:pPr>
-              <w:pStyle w:val="name"/>
-              <w:jc w:val="left"/>
-              <w:rPr>
-                <w:b/>
-              </w:rPr>
-            </w:pPr>
-            <w:r>
-              <w:rPr>
-                <w:b/>
-              </w:rPr>
-              <w:t>이순신</w:t>
-            </w:r>
-          </w:p>
-          <w:p>
-            <w:pPr>
-              <w:jc w:val="left"/>
-              <w:rPr>
-                <w:b/>
-              </w:rPr>
-            </w:pPr>
-            <w:r>
-              <w:rPr>
-                <w:b/>
-              </w:rPr>
-              <w:t>나는 조선 최고의 장군이다.</w:t>
-            </w:r>
-          </w:p>
-          <w:p>
-            <w:pPr>
-              <w:pStyle w:val="name"/>
-              <w:jc w:val="left"/>
-              <w:rPr>
-                <w:b/>
-              </w:rPr>
-            </w:pPr>
-            <w:r>
-              <w:rPr>
-                <w:b/>
-              </w:rPr>
-              <w:t>이순신</w:t>
-            </w:r>
-          </w:p>
-          <w:p>
-            <w:pPr>
-              <w:jc w:val="left"/>
-              <w:rPr>
-                <w:b/>
-              </w:rPr>
-            </w:pPr>
-            <w:r>
-              <w:rPr>
-                <w:b/>
-              </w:rPr>
-              <w:t>나는 조선 최고의 장군이다.</w:t>
-            </w:r>
-          </w:p>
-          <w:p>
-            <w:pPr>
-              <w:pStyle w:val="name"/>
-              <w:jc w:val="left"/>
-              <w:rPr>
-                <w:b/>
-              </w:rPr>
-            </w:pPr>
-            <w:r>
-              <w:rPr>
-                <w:b/>
-              </w:rPr>
-              <w:t>이순신</w:t>
-            </w:r>
-          </w:p>
-          <w:p>
-            <w:pPr>
-              <w:jc w:val="left"/>
-              <w:rPr>
-                <w:b/>
-              </w:rPr>
-            </w:pPr>
-            <w:r>
-              <w:rPr>
-                <w:b/>
-              </w:rPr>
-              <w:t>나는 조선 최고의 장군이다.</w:t>
-            </w:r>
-          </w:p>
-          <w:p>
-            <w:pPr>
-              <w:pStyle w:val="name"/>
-              <w:jc w:val="left"/>
-              <w:rPr>
-                <w:b/>
-              </w:rPr>
-            </w:pPr>
-            <w:r>
-              <w:rPr>
-                <w:b/>
-              </w:rPr>
-              <w:t>이순신</w:t>
-            </w:r>
-          </w:p>
-          <w:p>
-            <w:pPr>
-              <w:jc w:val="left"/>
-              <w:rPr>
-                <w:b/>
-              </w:rPr>
-            </w:pPr>
-            <w:r>
-              <w:rPr>
-                <w:b/>
-              </w:rPr>
-              <w:t>나는 조선 최고의 장군이다.</w:t>
-            </w:r>
-          </w:p>
-          <w:p>
-            <w:pPr>
-              <w:pStyle w:val="name"/>
-              <w:jc w:val="left"/>
-              <w:rPr>
-                <w:b/>
-              </w:rPr>
-            </w:pPr>
-            <w:r>
-              <w:rPr>
-                <w:b/>
-              </w:rPr>
-              <w:t>이순신</w:t>
-            </w:r>
-          </w:p>
-          <w:p>
-            <w:pPr>
-              <w:jc w:val="left"/>
-              <w:rPr>
-                <w:b/>
-              </w:rPr>
-            </w:pPr>
-            <w:r>
-              <w:rPr>
-                <w:b/>
-              </w:rPr>
-              <w:t>나는 조선 최고의 장군이다.</w:t>
-            </w:r>
-          </w:p>
-          <w:p>
-            <w:pPr>
-              <w:pStyle w:val="name"/>
-              <w:jc w:val="left"/>
-              <w:rPr>
-                <w:b/>
-              </w:rPr>
-            </w:pPr>
-            <w:r>
-              <w:rPr>
-                <w:b/>
-              </w:rPr>
-              <w:t>이순신</w:t>
-            </w:r>
-          </w:p>
-          <w:p>
-            <w:pPr>
-              <w:jc w:val="left"/>
-              <w:rPr>
-                <w:b/>
-              </w:rPr>
-            </w:pPr>
-            <w:r>
-              <w:rPr>
-                <w:b/>
-              </w:rPr>
-              <w:t>나는 조선 최고의 장군이다.</w:t>
-            </w:r>
-          </w:p>
-          <w:p>
-            <w:pPr>
-              <w:pStyle w:val="name"/>
-              <w:jc w:val="left"/>
-              <w:rPr>
-                <w:b/>
-              </w:rPr>
-            </w:pPr>
-            <w:r>
-              <w:rPr>
-                <w:b/>
-              </w:rPr>
-              <w:t>이순신</w:t>
-            </w:r>
-          </w:p>
-          <w:p>
-            <w:pPr>
-              <w:jc w:val="left"/>
-              <w:rPr>
-                <w:b/>
-              </w:rPr>
-            </w:pPr>
-            <w:r>
-              <w:rPr>
-                <w:b/>
-              </w:rPr>
-              <w:t>나는 조선 최고의 장군이다.</w:t>
-            </w:r>
-          </w:p>
-          <w:p>
-            <w:pPr>
-              <w:pStyle w:val="name"/>
-              <w:jc w:val="left"/>
-              <w:rPr>
-                <w:b/>
-              </w:rPr>
-            </w:pPr>
-            <w:r>
-              <w:rPr>
-                <w:b/>
-              </w:rPr>
-              <w:t>이순신</w:t>
-            </w:r>
-          </w:p>
-          <w:p>
-            <w:pPr>
-              <w:jc w:val="left"/>
-              <w:rPr>
-                <w:b/>
-              </w:rPr>
-            </w:pPr>
-            <w:r>
-              <w:rPr>
-                <w:b/>
-              </w:rPr>
-              <w:t>나는 조선 최고의 장군이다.</w:t>
-            </w:r>
-          </w:p>
-          <w:p>
-            <w:pPr>
-              <w:pStyle w:val="name"/>
-              <w:jc w:val="left"/>
-              <w:rPr>
-                <w:b/>
-              </w:rPr>
-            </w:pPr>
-            <w:r>
-              <w:rPr>
-                <w:b/>
-              </w:rPr>
-              <w:t>이순신</w:t>
-            </w:r>
-          </w:p>
-          <w:p>
-            <w:pPr>
-              <w:jc w:val="left"/>
-              <w:rPr>
-                <w:b/>
-              </w:rPr>
-            </w:pPr>
-            <w:r>
-              <w:rPr>
-                <w:b/>
-              </w:rPr>
-              <w:t>나는 조선 최고의 장군이다.</w:t>
+              <w:t xml:space="preserve"> 학교 안 가요</w:t>
             </w:r>
           </w:p>
           <w:p>
@@ -824,8 +330,8 @@
       </w:pPr>
     </w:p>
     <w:sectPr>
-      <w:headerReference w:type="default" r:id="rId5"/>
-      <w:footerReference w:type="default" r:id="rId6"/>
+      <w:headerReference w:type="default" r:id="rId7"/>
+      <w:footerReference w:type="default" r:id="rId8"/>
       <w:pgSz w:w="12240" w:h="15840"/>
       <w:pgMar w:top="1417" w:right="1417" w:bottom="1417" w:left="1417" w:header="708" w:footer="708" w:gutter="0"/>
       <w:cols w:space="708"/>
@@ -865,7 +371,7 @@
           </wp:positionV>
           <wp:extent cx="5972810" cy="3246092"/>
           <wp:wrapNone/>
-          <wp:docPr id="100002" name=""/>
+          <wp:docPr id="100004" name=""/>
           <wp:cNvGraphicFramePr>
             <a:graphicFrameLocks xmlns:a="http://schemas.openxmlformats.org/drawingml/2006/main" noChangeAspect="1"/>
           </wp:cNvGraphicFramePr>
@@ -873,7 +379,7 @@
             <a:graphicData uri="http://schemas.openxmlformats.org/drawingml/2006/picture">
               <pic:pic xmlns:pic="http://schemas.openxmlformats.org/drawingml/2006/picture">
                 <pic:nvPicPr>
-                  <pic:cNvPr id="100002" name=""/>
+                  <pic:cNvPr id="100004" name=""/>
                   <pic:cNvPicPr>
                     <a:picLocks noChangeAspect="1"/>
                   </pic:cNvPicPr>
@@ -1159,14 +665,14 @@
           <c:idx val="0"/>
           <c:order val="0"/>
           <c:tx>
-            <c:v>이순신</c:v>
+            <c:v>학교</c:v>
           </c:tx>
           <c:invertIfNegative val="0"/>
           <c:cat>
             <c:strLit>
               <c:ptCount val="1"/>
               <c:pt idx="0">
-                <c:v>대화 빈도 분석</c:v>
+                <c:v>단어 빈도 분석</c:v>
               </c:pt>
             </c:strLit>
           </c:cat>
@@ -1174,7 +680,103 @@
             <c:numLit>
               <c:ptCount val="1"/>
               <c:pt idx="0" formatCode="General">
-                <c:v>110</c:v>
+                <c:v>1</c:v>
+              </c:pt>
+            </c:numLit>
+          </c:val>
+        </c:ser>
+        <c:ser>
+          <c:idx val="1"/>
+          <c:order val="1"/>
+          <c:tx>
+            <c:v>칭찬</c:v>
+          </c:tx>
+          <c:invertIfNegative val="0"/>
+          <c:cat>
+            <c:strLit>
+              <c:ptCount val="1"/>
+              <c:pt idx="0">
+                <c:v>단어 빈도 분석</c:v>
+              </c:pt>
+            </c:strLit>
+          </c:cat>
+          <c:val>
+            <c:numLit>
+              <c:ptCount val="1"/>
+              <c:pt idx="0" formatCode="General">
+                <c:v>1</c:v>
+              </c:pt>
+            </c:numLit>
+          </c:val>
+        </c:ser>
+        <c:ser>
+          <c:idx val="2"/>
+          <c:order val="2"/>
+          <c:tx>
+            <c:v>안녕하세요</c:v>
+          </c:tx>
+          <c:invertIfNegative val="0"/>
+          <c:cat>
+            <c:strLit>
+              <c:ptCount val="1"/>
+              <c:pt idx="0">
+                <c:v>단어 빈도 분석</c:v>
+              </c:pt>
+            </c:strLit>
+          </c:cat>
+          <c:val>
+            <c:numLit>
+              <c:ptCount val="1"/>
+              <c:pt idx="0" formatCode="General">
+                <c:v>1</c:v>
+              </c:pt>
+            </c:numLit>
+          </c:val>
+        </c:ser>
+        <c:ser>
+          <c:idx val="3"/>
+          <c:order val="3"/>
+          <c:tx>
+            <c:v>정말</c:v>
+          </c:tx>
+          <c:invertIfNegative val="0"/>
+          <c:cat>
+            <c:strLit>
+              <c:ptCount val="1"/>
+              <c:pt idx="0">
+                <c:v>단어 빈도 분석</c:v>
+              </c:pt>
+            </c:strLit>
+          </c:cat>
+          <c:val>
+            <c:numLit>
+              <c:ptCount val="1"/>
+              <c:pt idx="0" formatCode="General">
+                <c:v>1</c:v>
+              </c:pt>
+            </c:numLit>
+          </c:val>
+        </c:ser>
+        <c:ser>
+          <c:idx val="4"/>
+          <c:order val="4"/>
+          <c:tx>
+            <c:v>가요</c:v>
+          </c:tx>
+          <c:invertIfNegative val="0"/>
+          <c:cat>
+            <c:strLit>
+              <c:ptCount val="1"/>
+              <c:pt idx="0">
+                <c:v>단어 빈도 분석</c:v>
+              </c:pt>
+            </c:strLit>
+          </c:cat>
+          <c:val>
+            <c:numLit>
+              <c:ptCount val="1"/>
+              <c:pt idx="0" formatCode="General">
+                <c:v>1</c:v>
               </c:pt>
             </c:numLit>
           </c:val>
@@ -1299,6 +901,364 @@
         <c:crosses val="autoZero"/>
         <c:crossBetween val="between"/>
       </c:valAx>
+      <c:spPr>
+        <a:noFill/>
+        <a:ln>
+          <a:noFill/>
+        </a:ln>
+        <a:effectLst/>
+      </c:spPr>
+    </c:plotArea>
+    <c:legend>
+      <c:legendPos val="b"/>
+      <c:layout/>
+      <c:overlay val="0"/>
+      <c:spPr>
+        <a:noFill/>
+        <a:ln>
+          <a:noFill/>
+        </a:ln>
+        <a:effectLst/>
+      </c:spPr>
+      <c:txPr>
+        <a:bodyPr rot="0" spcFirstLastPara="1" vertOverflow="ellipsis" vert="horz" wrap="square" anchor="ctr" anchorCtr="1"/>
+        <a:lstStyle/>
+        <a:p>
+          <a:pPr>
+            <a:defRPr sz="900" b="0" i="0" u="none" strike="noStrike" kern="1200" baseline="0">
+              <a:solidFill>
+                <a:schemeClr val="tx1">
+                  <a:lumMod val="65000"/>
+                  <a:lumOff val="35000"/>
+                </a:schemeClr>
+              </a:solidFill>
+              <a:latin typeface="+mn-lt"/>
+              <a:ea typeface="+mn-ea"/>
+              <a:cs typeface="+mn-cs"/>
+            </a:defRPr>
+          </a:pPr>
+          <a:endParaRPr lang="en-US"/>
+        </a:p>
+      </c:txPr>
+    </c:legend>
+    <c:plotVisOnly val="1"/>
+    <c:dispBlanksAs val="gap"/>
+    <c:showDLblsOverMax val="0"/>
+  </c:chart>
+  <c:spPr>
+    <a:solidFill>
+      <a:schemeClr val="bg1"/>
+    </a:solidFill>
+    <a:ln w="9525">
+      <a:solidFill>
+        <a:schemeClr val="tx1">
+          <a:lumMod val="15000"/>
+          <a:lumOff val="85000"/>
+        </a:schemeClr>
+      </a:solidFill>
+      <a:round/>
+    </a:ln>
+    <a:effectLst/>
+  </c:spPr>
+  <c:txPr>
+    <a:bodyPr/>
+    <a:lstStyle/>
+    <a:p>
+      <a:pPr>
+        <a:defRPr/>
+      </a:pPr>
+      <a:endParaRPr lang="en-US"/>
+    </a:p>
+  </c:txPr>
+</c:chartSpace>
+</file>
+
+<file path=word/charts/chart2.xml><?xml version="1.0" encoding="utf-8"?>
+<c:chartSpace xmlns:c="http://schemas.openxmlformats.org/drawingml/2006/chart" xmlns:a="http://schemas.openxmlformats.org/drawingml/2006/main" xmlns:r="http://schemas.openxmlformats.org/officeDocument/2006/relationships">
+  <c:date1904 val="0"/>
+  <c:lang val="en-US"/>
+  <c:roundedCorners val="0"/>
+  <mc:AlternateContent xmlns:mc="http://schemas.openxmlformats.org/markup-compatibility/2006">
+    <mc:Choice xmlns:c14="http://schemas.microsoft.com/office/drawing/2007/8/2/chart" Requires="c14">
+      <c14:style val="102"/>
+    </mc:Choice>
+    <mc:Fallback>
+      <c:style val="2"/>
+    </mc:Fallback>
+  </mc:AlternateContent>
+  <c:chart>
+    <c:title>
+      <c:layout/>
+      <c:overlay val="0"/>
+      <c:spPr>
+        <a:noFill/>
+        <a:ln>
+          <a:noFill/>
+        </a:ln>
+        <a:effectLst/>
+      </c:spPr>
+      <c:txPr>
+        <a:bodyPr rot="0" spcFirstLastPara="1" vertOverflow="ellipsis" vert="horz" wrap="square" anchor="ctr" anchorCtr="1"/>
+        <a:lstStyle/>
+        <a:p>
+          <a:pPr>
+            <a:defRPr sz="1400" b="0" i="0" u="none" strike="noStrike" kern="1200" spc="0" baseline="0">
+              <a:solidFill>
+                <a:schemeClr val="tx1">
+                  <a:lumMod val="65000"/>
+                  <a:lumOff val="35000"/>
+                </a:schemeClr>
+              </a:solidFill>
+              <a:latin typeface="+mn-lt"/>
+              <a:ea typeface="+mn-ea"/>
+              <a:cs typeface="+mn-cs"/>
+            </a:defRPr>
+          </a:pPr>
+          <a:endParaRPr lang="en-US"/>
+        </a:p>
+      </c:txPr>
+    </c:title>
+    <c:autoTitleDeleted val="0"/>
+    <c:plotArea>
+      <c:layout/>
+      <c:pieChart>
+        <c:varyColors val="1"/>
+        <c:ser>
+          <c:idx val="0"/>
+          <c:order val="0"/>
+          <c:tx>
+            <c:v>발화자 빈도</c:v>
+          </c:tx>
+          <c:spPr>
+            <a:ln w="19050">
+              <a:solidFill>
+                <a:schemeClr val="lt1"/>
+              </a:solidFill>
+            </a:ln>
+          </c:spPr>
+          <c:dLbls>
+            <c:showLegendKey val="0"/>
+            <c:showVal val="0"/>
+            <c:showCatName val="0"/>
+            <c:showSerName val="0"/>
+            <c:showPercent val="1"/>
+            <c:showBubbleSize val="0"/>
+            <c:separator> - </c:separator>
+            <c:showLeaderLines val="0"/>
+          </c:dLbls>
+          <c:cat>
+            <c:strLit>
+              <c:ptCount val="2"/>
+              <c:pt idx="0">
+                <c:v>존잘</c:v>
+              </c:pt>
+              <c:pt idx="1">
+                <c:v>닉닉</c:v>
+              </c:pt>
+            </c:strLit>
+          </c:cat>
+          <c:val>
+            <c:numLit>
+              <c:ptCount val="2"/>
+              <c:pt idx="0" formatCode="General">
+                <c:v>3</c:v>
+              </c:pt>
+              <c:pt idx="1" formatCode="General">
+                <c:v>8</c:v>
+              </c:pt>
+            </c:numLit>
+          </c:val>
+        </c:ser>
+        <c:dLbls>
+          <c:showLegendKey val="0"/>
+          <c:showVal val="0"/>
+          <c:showCatName val="0"/>
+          <c:showSerName val="0"/>
+          <c:showPercent val="0"/>
+          <c:showBubbleSize val="0"/>
+          <c:showLeaderLines val="1"/>
+        </c:dLbls>
+        <c:firstSliceAng val="0"/>
+      </c:pieChart>
+      <c:spPr>
+        <a:noFill/>
+        <a:ln>
+          <a:noFill/>
+        </a:ln>
+        <a:effectLst/>
+      </c:spPr>
+    </c:plotArea>
+    <c:legend>
+      <c:legendPos val="b"/>
+      <c:layout/>
+      <c:overlay val="0"/>
+      <c:spPr>
+        <a:noFill/>
+        <a:ln>
+          <a:noFill/>
+        </a:ln>
+        <a:effectLst/>
+      </c:spPr>
+      <c:txPr>
+        <a:bodyPr rot="0" spcFirstLastPara="1" vertOverflow="ellipsis" vert="horz" wrap="square" anchor="ctr" anchorCtr="1"/>
+        <a:lstStyle/>
+        <a:p>
+          <a:pPr>
+            <a:defRPr sz="900" b="0" i="0" u="none" strike="noStrike" kern="1200" baseline="0">
+              <a:solidFill>
+                <a:schemeClr val="tx1">
+                  <a:lumMod val="65000"/>
+                  <a:lumOff val="35000"/>
+                </a:schemeClr>
+              </a:solidFill>
+              <a:latin typeface="+mn-lt"/>
+              <a:ea typeface="+mn-ea"/>
+              <a:cs typeface="+mn-cs"/>
+            </a:defRPr>
+          </a:pPr>
+          <a:endParaRPr lang="en-US"/>
+        </a:p>
+      </c:txPr>
+    </c:legend>
+    <c:plotVisOnly val="1"/>
+    <c:dispBlanksAs val="gap"/>
+    <c:showDLblsOverMax val="0"/>
+  </c:chart>
+  <c:spPr>
+    <a:solidFill>
+      <a:schemeClr val="bg1"/>
+    </a:solidFill>
+    <a:ln w="9525">
+      <a:solidFill>
+        <a:schemeClr val="tx1">
+          <a:lumMod val="15000"/>
+          <a:lumOff val="85000"/>
+        </a:schemeClr>
+      </a:solidFill>
+      <a:round/>
+    </a:ln>
+    <a:effectLst/>
+  </c:spPr>
+  <c:txPr>
+    <a:bodyPr/>
+    <a:lstStyle/>
+    <a:p>
+      <a:pPr>
+        <a:defRPr/>
+      </a:pPr>
+      <a:endParaRPr lang="en-US"/>
+    </a:p>
+  </c:txPr>
+</c:chartSpace>
+</file>
+
+<file path=word/charts/chart3.xml><?xml version="1.0" encoding="utf-8"?>
+<c:chartSpace xmlns:c="http://schemas.openxmlformats.org/drawingml/2006/chart" xmlns:a="http://schemas.openxmlformats.org/drawingml/2006/main" xmlns:r="http://schemas.openxmlformats.org/officeDocument/2006/relationships">
+  <c:date1904 val="0"/>
+  <c:lang val="en-US"/>
+  <c:roundedCorners val="0"/>
+  <mc:AlternateContent xmlns:mc="http://schemas.openxmlformats.org/markup-compatibility/2006">
+    <mc:Choice xmlns:c14="http://schemas.microsoft.com/office/drawing/2007/8/2/chart" Requires="c14">
+      <c14:style val="102"/>
+    </mc:Choice>
+    <mc:Fallback>
+      <c:style val="2"/>
+    </mc:Fallback>
+  </mc:AlternateContent>
+  <c:chart>
+    <c:title>
+      <c:layout/>
+      <c:overlay val="0"/>
+      <c:spPr>
+        <a:noFill/>
+        <a:ln>
+          <a:noFill/>
+        </a:ln>
+        <a:effectLst/>
+      </c:spPr>
+      <c:txPr>
+        <a:bodyPr rot="0" spcFirstLastPara="1" vertOverflow="ellipsis" vert="horz" wrap="square" anchor="ctr" anchorCtr="1"/>
+        <a:lstStyle/>
+        <a:p>
+          <a:pPr>
+            <a:defRPr sz="1400" b="0" i="0" u="none" strike="noStrike" kern="1200" spc="0" baseline="0">
+              <a:solidFill>
+                <a:schemeClr val="tx1">
+                  <a:lumMod val="65000"/>
+                  <a:lumOff val="35000"/>
+                </a:schemeClr>
+              </a:solidFill>
+              <a:latin typeface="+mn-lt"/>
+              <a:ea typeface="+mn-ea"/>
+              <a:cs typeface="+mn-cs"/>
+            </a:defRPr>
+          </a:pPr>
+          <a:endParaRPr lang="en-US"/>
+        </a:p>
+      </c:txPr>
+    </c:title>
+    <c:autoTitleDeleted val="0"/>
+    <c:plotArea>
+      <c:layout/>
+      <c:pieChart>
+        <c:varyColors val="1"/>
+        <c:ser>
+          <c:idx val="0"/>
+          <c:order val="0"/>
+          <c:tx>
+            <c:v>회의 긍정 지수</c:v>
+          </c:tx>
+          <c:spPr>
+            <a:ln w="19050">
+              <a:solidFill>
+                <a:schemeClr val="lt1"/>
+              </a:solidFill>
+            </a:ln>
+          </c:spPr>
+          <c:dLbls>
+            <c:showLegendKey val="0"/>
+            <c:showVal val="0"/>
+            <c:showCatName val="0"/>
+            <c:showSerName val="0"/>
+            <c:showPercent val="1"/>
+            <c:showBubbleSize val="0"/>
+            <c:separator> - </c:separator>
+            <c:showLeaderLines val="0"/>
+          </c:dLbls>
+          <c:cat>
+            <c:strLit>
+              <c:ptCount val="2"/>
+              <c:pt idx="0">
+                <c:v>긍정</c:v>
+              </c:pt>
+              <c:pt idx="1">
+                <c:v>부정</c:v>
+              </c:pt>
+            </c:strLit>
+          </c:cat>
+          <c:val>
+            <c:numLit>
+              <c:ptCount val="2"/>
+              <c:pt idx="0" formatCode="General">
+                <c:v>3</c:v>
+              </c:pt>
+              <c:pt idx="1" formatCode="General">
+                <c:v>2</c:v>
+              </c:pt>
+            </c:numLit>
+          </c:val>
+        </c:ser>
+        <c:dLbls>
+          <c:showLegendKey val="0"/>
+          <c:showVal val="0"/>
+          <c:showCatName val="0"/>
+          <c:showSerName val="0"/>
+          <c:showPercent val="0"/>
+          <c:showBubbleSize val="0"/>
+          <c:showLeaderLines val="1"/>
+        </c:dLbls>
+        <c:firstSliceAng val="0"/>
+      </c:pieChart>
       <c:spPr>
         <a:noFill/>
         <a:ln>

</xml_diff>